<commit_message>
Removing some sensitive info from report
</commit_message>
<xml_diff>
--- a/Report.docx
+++ b/Report.docx
@@ -5,481 +5,19 @@
     <w:p>
       <w:pPr>
         <w:jc w:val="both"/>
-      </w:pPr>
-      <w:r>
-        <w:tab/>
-      </w:r>
-      <w:r>
-        <w:tab/>
-      </w:r>
-      <w:r>
-        <w:tab/>
-      </w:r>
-    </w:p>
-    <w:p>
-      <w:pPr>
-        <w:ind w:left="1440" w:firstLine="720"/>
-        <w:jc w:val="both"/>
         <w:rPr>
           <w:b/>
-          <w:sz w:val="40"/>
-          <w:szCs w:val="40"/>
-        </w:rPr>
-      </w:pPr>
-      <w:r>
-        <w:rPr>
-          <w:b/>
-          <w:sz w:val="40"/>
-          <w:szCs w:val="40"/>
-        </w:rPr>
-        <w:t>University College Dublin</w:t>
-      </w:r>
-    </w:p>
-    <w:p>
-      <w:pPr>
-        <w:jc w:val="both"/>
-        <w:rPr>
-          <w:b/>
-          <w:sz w:val="36"/>
-          <w:szCs w:val="36"/>
-        </w:rPr>
-      </w:pPr>
-      <w:r>
-        <w:rPr>
-          <w:b/>
-          <w:sz w:val="36"/>
-          <w:szCs w:val="36"/>
-        </w:rPr>
-        <w:tab/>
-      </w:r>
-      <w:r>
-        <w:rPr>
-          <w:b/>
-          <w:sz w:val="36"/>
-          <w:szCs w:val="36"/>
-        </w:rPr>
-        <w:tab/>
-        <w:t xml:space="preserve">MSc. Data and Computational Science </w:t>
-      </w:r>
-    </w:p>
-    <w:p>
-      <w:pPr>
-        <w:jc w:val="both"/>
-        <w:rPr>
-          <w:b/>
-          <w:sz w:val="36"/>
-          <w:szCs w:val="36"/>
-        </w:rPr>
-      </w:pPr>
-    </w:p>
-    <w:p>
-      <w:pPr>
-        <w:jc w:val="both"/>
-        <w:rPr>
-          <w:b/>
-          <w:sz w:val="36"/>
-          <w:szCs w:val="36"/>
-        </w:rPr>
-      </w:pPr>
-    </w:p>
-    <w:p>
-      <w:pPr>
-        <w:ind w:left="1440" w:firstLine="720"/>
-        <w:jc w:val="both"/>
-        <w:rPr>
-          <w:b/>
-          <w:sz w:val="36"/>
-          <w:szCs w:val="36"/>
-        </w:rPr>
-      </w:pPr>
-      <w:r>
-        <w:rPr>
-          <w:b/>
-          <w:sz w:val="36"/>
-          <w:szCs w:val="36"/>
-        </w:rPr>
-        <w:t>High Performance Comp.(ICHEC)</w:t>
-      </w:r>
-    </w:p>
-    <w:p>
-      <w:pPr>
-        <w:jc w:val="both"/>
-        <w:rPr>
-          <w:i/>
-          <w:sz w:val="32"/>
-          <w:szCs w:val="32"/>
-        </w:rPr>
-      </w:pPr>
-      <w:r>
-        <w:rPr>
-          <w:sz w:val="36"/>
-          <w:szCs w:val="36"/>
-        </w:rPr>
-        <w:tab/>
-      </w:r>
-      <w:r>
-        <w:rPr>
-          <w:sz w:val="36"/>
-          <w:szCs w:val="36"/>
-        </w:rPr>
-        <w:tab/>
-      </w:r>
-      <w:r>
-        <w:rPr>
-          <w:sz w:val="36"/>
-          <w:szCs w:val="36"/>
-        </w:rPr>
-        <w:tab/>
-      </w:r>
-      <w:r>
-        <w:rPr>
-          <w:sz w:val="36"/>
-          <w:szCs w:val="36"/>
-        </w:rPr>
-        <w:tab/>
-        <w:t xml:space="preserve">  </w:t>
-      </w:r>
-      <w:r>
-        <w:rPr>
-          <w:sz w:val="36"/>
-          <w:szCs w:val="36"/>
-        </w:rPr>
-        <w:tab/>
-      </w:r>
-      <w:r>
-        <w:rPr>
-          <w:i/>
-          <w:sz w:val="32"/>
-          <w:szCs w:val="32"/>
-        </w:rPr>
-        <w:t>ACM40640</w:t>
-      </w:r>
+        </w:rPr>
+      </w:pPr>
       <w:bookmarkStart w:id="0" w:name="_GoBack"/>
       <w:bookmarkEnd w:id="0"/>
-    </w:p>
-    <w:p>
-      <w:pPr>
-        <w:jc w:val="both"/>
-      </w:pPr>
-    </w:p>
-    <w:p>
-      <w:pPr>
-        <w:jc w:val="both"/>
-      </w:pPr>
-    </w:p>
-    <w:p>
-      <w:pPr>
-        <w:jc w:val="both"/>
-      </w:pPr>
-      <w:r>
-        <w:tab/>
-      </w:r>
-      <w:r>
-        <w:tab/>
-      </w:r>
-      <w:r>
-        <w:tab/>
-      </w:r>
-      <w:r>
-        <w:tab/>
-      </w:r>
-    </w:p>
-    <w:p>
-      <w:pPr>
-        <w:jc w:val="both"/>
-        <w:rPr>
-          <w:b/>
-        </w:rPr>
-      </w:pPr>
-    </w:p>
-    <w:p>
-      <w:pPr>
-        <w:jc w:val="both"/>
-        <w:rPr>
-          <w:b/>
-        </w:rPr>
-      </w:pPr>
-    </w:p>
-    <w:p>
-      <w:pPr>
-        <w:jc w:val="both"/>
-        <w:rPr>
-          <w:b/>
-        </w:rPr>
-      </w:pPr>
-    </w:p>
-    <w:p>
-      <w:pPr>
-        <w:ind w:left="2160" w:firstLine="720"/>
-        <w:jc w:val="both"/>
-        <w:rPr>
-          <w:b/>
-        </w:rPr>
-      </w:pPr>
-    </w:p>
-    <w:p>
-      <w:pPr>
-        <w:ind w:left="2160" w:firstLine="720"/>
-        <w:jc w:val="both"/>
-        <w:rPr>
-          <w:b/>
-        </w:rPr>
-      </w:pPr>
-    </w:p>
-    <w:p>
-      <w:pPr>
-        <w:ind w:left="2880" w:firstLine="720"/>
-        <w:jc w:val="both"/>
-        <w:rPr>
-          <w:b/>
-        </w:rPr>
-      </w:pPr>
-      <w:r>
-        <w:rPr>
-          <w:b/>
-        </w:rPr>
-        <w:t xml:space="preserve">Assignment </w:t>
-      </w:r>
-      <w:r>
-        <w:rPr>
-          <w:b/>
-        </w:rPr>
-        <w:t>–</w:t>
-      </w:r>
-      <w:r>
-        <w:rPr>
-          <w:b/>
-        </w:rPr>
-        <w:t xml:space="preserve"> </w:t>
-      </w:r>
-      <w:r>
-        <w:rPr>
-          <w:b/>
-        </w:rPr>
-        <w:t>2</w:t>
-      </w:r>
-    </w:p>
-    <w:p>
-      <w:pPr>
-        <w:jc w:val="both"/>
-        <w:rPr>
-          <w:b/>
-        </w:rPr>
-      </w:pPr>
-    </w:p>
-    <w:p>
-      <w:pPr>
-        <w:jc w:val="both"/>
-        <w:rPr>
-          <w:b/>
-        </w:rPr>
-      </w:pPr>
-    </w:p>
-    <w:p>
-      <w:pPr>
-        <w:jc w:val="both"/>
-        <w:rPr>
-          <w:b/>
-        </w:rPr>
-      </w:pPr>
-    </w:p>
-    <w:p>
-      <w:pPr>
-        <w:jc w:val="both"/>
-        <w:rPr>
-          <w:b/>
-        </w:rPr>
-      </w:pPr>
-    </w:p>
-    <w:p>
-      <w:pPr>
-        <w:jc w:val="both"/>
-        <w:rPr>
-          <w:b/>
-        </w:rPr>
-      </w:pPr>
-      <w:r>
-        <w:rPr>
-          <w:b/>
-        </w:rPr>
-        <w:t xml:space="preserve">Name: Prashanth </w:t>
-      </w:r>
-      <w:proofErr w:type="spellStart"/>
-      <w:r>
-        <w:rPr>
-          <w:b/>
-        </w:rPr>
-        <w:t>Guntal</w:t>
-      </w:r>
-      <w:proofErr w:type="spellEnd"/>
-      <w:r>
-        <w:rPr>
-          <w:b/>
-        </w:rPr>
-        <w:tab/>
-      </w:r>
-      <w:r>
-        <w:rPr>
-          <w:b/>
-        </w:rPr>
-        <w:tab/>
-      </w:r>
-      <w:r>
-        <w:rPr>
-          <w:b/>
-        </w:rPr>
-        <w:tab/>
-      </w:r>
-      <w:r>
-        <w:rPr>
-          <w:b/>
-        </w:rPr>
-        <w:tab/>
-      </w:r>
-      <w:r>
-        <w:rPr>
-          <w:b/>
-        </w:rPr>
-        <w:tab/>
-        <w:t>Student id: 18200537</w:t>
-      </w:r>
-    </w:p>
-    <w:p>
-      <w:pPr>
-        <w:jc w:val="both"/>
-      </w:pPr>
-    </w:p>
-    <w:p>
-      <w:pPr>
-        <w:jc w:val="both"/>
-      </w:pPr>
-    </w:p>
-    <w:p>
-      <w:pPr>
+      <w:r>
         <w:rPr>
           <w:b/>
           <w:sz w:val="28"/>
           <w:szCs w:val="28"/>
           <w:lang w:val="en-US"/>
         </w:rPr>
-      </w:pPr>
-    </w:p>
-    <w:p>
-      <w:pPr>
-        <w:rPr>
-          <w:b/>
-          <w:sz w:val="28"/>
-          <w:szCs w:val="28"/>
-          <w:lang w:val="en-US"/>
-        </w:rPr>
-      </w:pPr>
-    </w:p>
-    <w:p>
-      <w:pPr>
-        <w:rPr>
-          <w:b/>
-          <w:sz w:val="28"/>
-          <w:szCs w:val="28"/>
-          <w:lang w:val="en-US"/>
-        </w:rPr>
-      </w:pPr>
-    </w:p>
-    <w:p>
-      <w:pPr>
-        <w:rPr>
-          <w:b/>
-          <w:sz w:val="28"/>
-          <w:szCs w:val="28"/>
-          <w:lang w:val="en-US"/>
-        </w:rPr>
-      </w:pPr>
-    </w:p>
-    <w:p>
-      <w:pPr>
-        <w:rPr>
-          <w:b/>
-          <w:sz w:val="28"/>
-          <w:szCs w:val="28"/>
-          <w:lang w:val="en-US"/>
-        </w:rPr>
-      </w:pPr>
-    </w:p>
-    <w:p>
-      <w:pPr>
-        <w:rPr>
-          <w:b/>
-          <w:sz w:val="28"/>
-          <w:szCs w:val="28"/>
-          <w:lang w:val="en-US"/>
-        </w:rPr>
-      </w:pPr>
-    </w:p>
-    <w:p>
-      <w:pPr>
-        <w:rPr>
-          <w:b/>
-          <w:sz w:val="28"/>
-          <w:szCs w:val="28"/>
-          <w:lang w:val="en-US"/>
-        </w:rPr>
-      </w:pPr>
-    </w:p>
-    <w:p>
-      <w:pPr>
-        <w:rPr>
-          <w:b/>
-          <w:sz w:val="28"/>
-          <w:szCs w:val="28"/>
-          <w:lang w:val="en-US"/>
-        </w:rPr>
-      </w:pPr>
-    </w:p>
-    <w:p>
-      <w:pPr>
-        <w:rPr>
-          <w:b/>
-          <w:sz w:val="28"/>
-          <w:szCs w:val="28"/>
-          <w:lang w:val="en-US"/>
-        </w:rPr>
-      </w:pPr>
-    </w:p>
-    <w:p>
-      <w:pPr>
-        <w:rPr>
-          <w:b/>
-          <w:sz w:val="28"/>
-          <w:szCs w:val="28"/>
-          <w:lang w:val="en-US"/>
-        </w:rPr>
-      </w:pPr>
-      <w:r>
-        <w:rPr>
-          <w:b/>
-          <w:sz w:val="28"/>
-          <w:szCs w:val="28"/>
-          <w:lang w:val="en-US"/>
-        </w:rPr>
-        <w:br w:type="page"/>
-      </w:r>
-    </w:p>
-    <w:p>
-      <w:pPr>
-        <w:rPr>
-          <w:b/>
-          <w:sz w:val="28"/>
-          <w:szCs w:val="28"/>
-          <w:lang w:val="en-US"/>
-        </w:rPr>
-      </w:pPr>
-      <w:r>
-        <w:rPr>
-          <w:b/>
-          <w:sz w:val="28"/>
-          <w:szCs w:val="28"/>
-          <w:lang w:val="en-US"/>
-        </w:rPr>
-        <w:lastRenderedPageBreak/>
         <w:t>Question 1: Communication in a Ring</w:t>
       </w:r>
     </w:p>

</xml_diff>